<commit_message>
Call to action/business objectives
har gjort Call to action och business objectives men inte helt klara
</commit_message>
<xml_diff>
--- a/CTA & BO/Call to action business objectives.docx
+++ b/CTA & BO/Call to action business objectives.docx
@@ -4,137 +4,102 @@
   <w:body>
     <w:p>
       <w:pPr>
-        <w:rPr>
-          <w:rFonts w:ascii="Times New Roman" w:hAnsi="Times New Roman" w:cs="Times New Roman"/>
-          <w:sz w:val="24"/>
-          <w:szCs w:val="24"/>
-        </w:rPr>
+        <w:jc w:val="center"/>
       </w:pPr>
       <w:r>
-        <w:rPr>
-          <w:rFonts w:ascii="Times New Roman" w:hAnsi="Times New Roman" w:cs="Times New Roman"/>
-          <w:sz w:val="24"/>
-          <w:szCs w:val="24"/>
-        </w:rPr>
         <w:t>Sagobjörnen</w:t>
       </w:r>
     </w:p>
     <w:p>
       <w:pPr>
         <w:rPr>
-          <w:rFonts w:ascii="Times New Roman" w:hAnsi="Times New Roman" w:cs="Times New Roman"/>
-          <w:sz w:val="24"/>
-          <w:szCs w:val="24"/>
+          <w:b/>
         </w:rPr>
       </w:pPr>
     </w:p>
     <w:p>
       <w:pPr>
         <w:rPr>
-          <w:rFonts w:ascii="Times New Roman" w:hAnsi="Times New Roman" w:cs="Times New Roman"/>
-          <w:sz w:val="24"/>
-          <w:szCs w:val="24"/>
+          <w:b/>
         </w:rPr>
       </w:pPr>
       <w:r>
         <w:rPr>
-          <w:rFonts w:ascii="Times New Roman" w:hAnsi="Times New Roman" w:cs="Times New Roman"/>
-          <w:sz w:val="24"/>
-          <w:szCs w:val="24"/>
+          <w:b/>
         </w:rPr>
         <w:t xml:space="preserve">Business </w:t>
       </w:r>
       <w:proofErr w:type="spellStart"/>
       <w:r>
         <w:rPr>
-          <w:rFonts w:ascii="Times New Roman" w:hAnsi="Times New Roman" w:cs="Times New Roman"/>
-          <w:sz w:val="24"/>
-          <w:szCs w:val="24"/>
-        </w:rPr>
-        <w:t>objectives</w:t>
+          <w:b/>
+        </w:rPr>
+        <w:t>objects</w:t>
       </w:r>
       <w:proofErr w:type="spellEnd"/>
-      <w:r>
-        <w:rPr>
-          <w:rFonts w:ascii="Times New Roman" w:hAnsi="Times New Roman" w:cs="Times New Roman"/>
-          <w:sz w:val="24"/>
-          <w:szCs w:val="24"/>
-        </w:rPr>
-        <w:t>: Är att generera fler stamkunder, så att man kan få mer pengar så att han kan fortsätta med butiken samt</w:t>
-      </w:r>
-      <w:r>
-        <w:rPr>
-          <w:rFonts w:ascii="Times New Roman" w:hAnsi="Times New Roman" w:cs="Times New Roman"/>
-          <w:sz w:val="24"/>
-          <w:szCs w:val="24"/>
-        </w:rPr>
-        <w:t xml:space="preserve"> så han kan</w:t>
-      </w:r>
-      <w:r>
-        <w:rPr>
-          <w:rFonts w:ascii="Times New Roman" w:hAnsi="Times New Roman" w:cs="Times New Roman"/>
-          <w:sz w:val="24"/>
-          <w:szCs w:val="24"/>
-        </w:rPr>
-        <w:t xml:space="preserve"> fortsätta att samla på saker.</w:t>
-      </w:r>
     </w:p>
     <w:p>
       <w:pPr>
         <w:rPr>
-          <w:rFonts w:ascii="Times New Roman" w:hAnsi="Times New Roman" w:cs="Times New Roman"/>
-          <w:sz w:val="24"/>
-          <w:szCs w:val="24"/>
-          <w:lang w:val="en-GB"/>
+          <w:b/>
         </w:rPr>
       </w:pPr>
-      <w:r>
-        <w:rPr>
-          <w:lang w:val="en-GB"/>
-        </w:rPr>
-        <w:t>Call to action</w:t>
-      </w:r>
-      <w:r>
-        <w:rPr>
-          <w:lang w:val="en-GB"/>
-        </w:rPr>
-        <w:t xml:space="preserve">: </w:t>
-      </w:r>
     </w:p>
     <w:p>
+      <w:r>
+        <w:t>Slagbjörnen business objekts är att få mer stamkunder. Genom reklam om sida genom mässor och med sagobesökare att få unga intresserade att läsa böcker.</w:t>
+      </w:r>
+    </w:p>
+    <w:p/>
+    <w:p>
       <w:pPr>
         <w:rPr>
-          <w:rFonts w:ascii="Times New Roman" w:hAnsi="Times New Roman" w:cs="Times New Roman"/>
-          <w:sz w:val="24"/>
-          <w:szCs w:val="24"/>
+          <w:b/>
         </w:rPr>
       </w:pPr>
       <w:r>
         <w:rPr>
-          <w:rFonts w:ascii="Times New Roman" w:hAnsi="Times New Roman" w:cs="Times New Roman"/>
-          <w:sz w:val="24"/>
-          <w:szCs w:val="24"/>
-        </w:rPr>
-        <w:t>Jag tycker att call to action</w:t>
-      </w:r>
-      <w:r>
-        <w:rPr>
-          <w:rFonts w:ascii="Times New Roman" w:hAnsi="Times New Roman" w:cs="Times New Roman"/>
-          <w:sz w:val="24"/>
-          <w:szCs w:val="24"/>
-        </w:rPr>
-        <w:t xml:space="preserve"> ska vara att uppmuntra folk att komma å besöka butiken </w:t>
-      </w:r>
+          <w:b/>
+        </w:rPr>
+        <w:t>C</w:t>
+      </w:r>
+      <w:r>
+        <w:rPr>
+          <w:b/>
+        </w:rPr>
+        <w:t xml:space="preserve">all </w:t>
+      </w:r>
+      <w:proofErr w:type="spellStart"/>
+      <w:r>
+        <w:rPr>
+          <w:b/>
+        </w:rPr>
+        <w:t>to</w:t>
+      </w:r>
+      <w:proofErr w:type="spellEnd"/>
+      <w:r>
+        <w:rPr>
+          <w:b/>
+        </w:rPr>
+        <w:t xml:space="preserve"> action </w:t>
+      </w:r>
+    </w:p>
+    <w:p>
+      <w:r>
+        <w:t xml:space="preserve">call </w:t>
+      </w:r>
+      <w:proofErr w:type="spellStart"/>
+      <w:r>
+        <w:t>to</w:t>
+      </w:r>
+      <w:proofErr w:type="spellEnd"/>
+      <w:r>
+        <w:t xml:space="preserve"> action ska vara riktigast mot sagobesökare och sagonytt och kontakta oss för att se vad vi har på lagret </w:t>
+      </w:r>
+    </w:p>
+    <w:p>
       <w:bookmarkStart w:id="0" w:name="_GoBack"/>
       <w:bookmarkEnd w:id="0"/>
-      <w:r>
-        <w:rPr>
-          <w:rFonts w:ascii="Times New Roman" w:hAnsi="Times New Roman" w:cs="Times New Roman"/>
-          <w:sz w:val="24"/>
-          <w:szCs w:val="24"/>
-        </w:rPr>
-        <w:t>personligen.</w:t>
-      </w:r>
     </w:p>
     <w:sectPr>
       <w:pgSz w:w="11906" w:h="16838"/>
@@ -305,6 +270,7 @@
   <w:style w:type="paragraph" w:default="1" w:styleId="Normal">
     <w:name w:val="Normal"/>
     <w:qFormat/>
+    <w:rsid w:val="007277F6"/>
   </w:style>
   <w:style w:type="character" w:default="1" w:styleId="Standardstycketeckensnitt">
     <w:name w:val="Default Paragraph Font"/>
@@ -495,6 +461,7 @@
   <w:style w:type="paragraph" w:default="1" w:styleId="Normal">
     <w:name w:val="Normal"/>
     <w:qFormat/>
+    <w:rsid w:val="007277F6"/>
   </w:style>
   <w:style w:type="character" w:default="1" w:styleId="Standardstycketeckensnitt">
     <w:name w:val="Default Paragraph Font"/>

</xml_diff>